<commit_message>
Update workflow example to integrate with MVC
</commit_message>
<xml_diff>
--- a/Workflow/Note.docx
+++ b/Workflow/Note.docx
@@ -4,6 +4,7 @@
   <w:body>
     <w:p>
       <w:pPr>
+        <w:spacing w:after="0"/>
         <w:rPr>
           <w:lang w:val="en-US"/>
         </w:rPr>
@@ -17,6 +18,7 @@
     </w:p>
     <w:p>
       <w:pPr>
+        <w:spacing w:after="0"/>
         <w:rPr>
           <w:lang w:val="en-US"/>
         </w:rPr>
@@ -30,6 +32,7 @@
     </w:p>
     <w:p>
       <w:pPr>
+        <w:spacing w:after="0"/>
         <w:rPr>
           <w:lang w:val="en-US"/>
         </w:rPr>
@@ -43,6 +46,7 @@
     </w:p>
     <w:p>
       <w:pPr>
+        <w:spacing w:after="0"/>
         <w:rPr>
           <w:lang w:val="en-US"/>
         </w:rPr>
@@ -52,28 +56,735 @@
           <w:lang w:val="en-US"/>
         </w:rPr>
         <w:t>Long running system or processes</w:t>
+      </w:r>
+    </w:p>
+    <w:p>
+      <w:pPr>
+        <w:spacing w:after="0"/>
+        <w:rPr>
+          <w:lang w:val="en-US"/>
+        </w:rPr>
+      </w:pPr>
+    </w:p>
+    <w:p>
+      <w:pPr>
+        <w:spacing w:after="0"/>
+        <w:rPr>
+          <w:lang w:val="en-US"/>
+        </w:rPr>
+      </w:pPr>
+      <w:r>
+        <w:rPr>
+          <w:lang w:val="en-US"/>
+        </w:rPr>
+        <w:t>Workflow and Workflow Manager 1.0</w:t>
+      </w:r>
+    </w:p>
+    <w:p>
+      <w:pPr>
+        <w:spacing w:after="0"/>
+        <w:rPr>
+          <w:lang w:val="en-US"/>
+        </w:rPr>
+      </w:pPr>
+    </w:p>
+    <w:p>
+      <w:pPr>
+        <w:spacing w:after="0"/>
+        <w:rPr>
+          <w:lang w:val="en-US"/>
+        </w:rPr>
+      </w:pPr>
+      <w:r>
+        <w:rPr>
+          <w:lang w:val="en-US"/>
+        </w:rPr>
+        <w:t>Configuration for Workflow Manager</w:t>
+      </w:r>
+    </w:p>
+    <w:p>
+      <w:pPr>
+        <w:spacing w:after="0"/>
+        <w:rPr>
+          <w:lang w:val="en-US"/>
+        </w:rPr>
+      </w:pPr>
+      <w:r>
+        <w:rPr>
+          <w:lang w:val="en-US"/>
+        </w:rPr>
+        <w:t>Management Database SQL Instance</w:t>
+      </w:r>
+      <w:r>
+        <w:rPr>
+          <w:lang w:val="en-US"/>
+        </w:rPr>
+        <w:tab/>
+      </w:r>
+      <w:proofErr w:type="spellStart"/>
+      <w:r>
+        <w:rPr>
+          <w:lang w:val="en-US"/>
+        </w:rPr>
+        <w:t>TruongLe</w:t>
+      </w:r>
+      <w:proofErr w:type="spellEnd"/>
+    </w:p>
+    <w:p>
+      <w:pPr>
+        <w:spacing w:after="0"/>
+        <w:rPr>
+          <w:lang w:val="en-US"/>
+        </w:rPr>
+      </w:pPr>
+      <w:r>
+        <w:rPr>
+          <w:lang w:val="en-US"/>
+        </w:rPr>
+        <w:t>Enable SSL connection with SQL Server instance</w:t>
+      </w:r>
+      <w:r>
+        <w:rPr>
+          <w:lang w:val="en-US"/>
+        </w:rPr>
+        <w:tab/>
+        <w:t>False</w:t>
+      </w:r>
+    </w:p>
+    <w:p>
+      <w:pPr>
+        <w:spacing w:after="0"/>
+        <w:rPr>
+          <w:lang w:val="en-US"/>
+        </w:rPr>
+      </w:pPr>
+      <w:r>
+        <w:rPr>
+          <w:lang w:val="en-US"/>
+        </w:rPr>
+        <w:t>Authentication</w:t>
+      </w:r>
+      <w:r>
+        <w:rPr>
+          <w:lang w:val="en-US"/>
+        </w:rPr>
+        <w:tab/>
+        <w:t>Windows Authentication</w:t>
+      </w:r>
+    </w:p>
+    <w:p>
+      <w:pPr>
+        <w:spacing w:after="0"/>
+        <w:rPr>
+          <w:lang w:val="en-US"/>
+        </w:rPr>
+      </w:pPr>
+      <w:r>
+        <w:rPr>
+          <w:lang w:val="en-US"/>
+        </w:rPr>
+        <w:t>Management Database Name</w:t>
+      </w:r>
+      <w:r>
+        <w:rPr>
+          <w:lang w:val="en-US"/>
+        </w:rPr>
+        <w:tab/>
+      </w:r>
+      <w:proofErr w:type="spellStart"/>
+      <w:r>
+        <w:rPr>
+          <w:lang w:val="en-US"/>
+        </w:rPr>
+        <w:t>WFManagementDB</w:t>
+      </w:r>
+      <w:proofErr w:type="spellEnd"/>
+    </w:p>
+    <w:p>
+      <w:pPr>
+        <w:spacing w:after="0"/>
+        <w:rPr>
+          <w:lang w:val="en-US"/>
+        </w:rPr>
+      </w:pPr>
+      <w:proofErr w:type="spellStart"/>
+      <w:r>
+        <w:rPr>
+          <w:lang w:val="en-US"/>
+        </w:rPr>
+        <w:t>RunAs</w:t>
+      </w:r>
+      <w:proofErr w:type="spellEnd"/>
+      <w:r>
+        <w:rPr>
+          <w:lang w:val="en-US"/>
+        </w:rPr>
+        <w:t xml:space="preserve"> Account</w:t>
+      </w:r>
+      <w:r>
+        <w:rPr>
+          <w:lang w:val="en-US"/>
+        </w:rPr>
+        <w:tab/>
+        <w:t>Truong</w:t>
+      </w:r>
+    </w:p>
+    <w:p>
+      <w:pPr>
+        <w:spacing w:after="0"/>
+        <w:rPr>
+          <w:lang w:val="en-US"/>
+        </w:rPr>
+      </w:pPr>
+      <w:proofErr w:type="spellStart"/>
+      <w:r>
+        <w:rPr>
+          <w:lang w:val="en-US"/>
+        </w:rPr>
+        <w:t>RunAs</w:t>
+      </w:r>
+      <w:proofErr w:type="spellEnd"/>
+      <w:r>
+        <w:rPr>
+          <w:lang w:val="en-US"/>
+        </w:rPr>
+        <w:t xml:space="preserve"> Password</w:t>
+      </w:r>
+      <w:r>
+        <w:rPr>
+          <w:lang w:val="en-US"/>
+        </w:rPr>
+        <w:tab/>
+        <w:t>***********</w:t>
+      </w:r>
+    </w:p>
+    <w:p>
+      <w:pPr>
+        <w:spacing w:after="0"/>
+        <w:rPr>
+          <w:lang w:val="en-US"/>
+        </w:rPr>
+      </w:pPr>
+      <w:r>
+        <w:rPr>
+          <w:lang w:val="en-US"/>
+        </w:rPr>
+        <w:t>Certificate Generation Key</w:t>
+      </w:r>
+      <w:r>
+        <w:rPr>
+          <w:lang w:val="en-US"/>
+        </w:rPr>
+        <w:tab/>
+        <w:t>***********</w:t>
+      </w:r>
+    </w:p>
+    <w:p>
+      <w:pPr>
+        <w:spacing w:after="0"/>
+        <w:rPr>
+          <w:lang w:val="en-US"/>
+        </w:rPr>
+      </w:pPr>
+      <w:r>
+        <w:rPr>
+          <w:lang w:val="en-US"/>
+        </w:rPr>
+        <w:t>Workflow Manager Outbound Signing Certificate</w:t>
+      </w:r>
+      <w:r>
+        <w:rPr>
+          <w:lang w:val="en-US"/>
+        </w:rPr>
+        <w:tab/>
+        <w:t>Auto-generated</w:t>
+      </w:r>
+    </w:p>
+    <w:p>
+      <w:pPr>
+        <w:spacing w:after="0"/>
+        <w:rPr>
+          <w:lang w:val="en-US"/>
+        </w:rPr>
+      </w:pPr>
+      <w:r>
+        <w:rPr>
+          <w:lang w:val="en-US"/>
+        </w:rPr>
+        <w:t>Service SSL Certificate</w:t>
+      </w:r>
+      <w:r>
+        <w:rPr>
+          <w:lang w:val="en-US"/>
+        </w:rPr>
+        <w:tab/>
+        <w:t>Auto-generated</w:t>
+      </w:r>
+    </w:p>
+    <w:p>
+      <w:pPr>
+        <w:spacing w:after="0"/>
+        <w:rPr>
+          <w:lang w:val="en-US"/>
+        </w:rPr>
+      </w:pPr>
+      <w:r>
+        <w:rPr>
+          <w:lang w:val="en-US"/>
+        </w:rPr>
+        <w:t>Encryption Certificate</w:t>
+      </w:r>
+      <w:r>
+        <w:rPr>
+          <w:lang w:val="en-US"/>
+        </w:rPr>
+        <w:tab/>
+        <w:t>Auto-generated</w:t>
+      </w:r>
+    </w:p>
+    <w:p>
+      <w:pPr>
+        <w:spacing w:after="0"/>
+        <w:rPr>
+          <w:lang w:val="en-US"/>
+        </w:rPr>
+      </w:pPr>
+      <w:r>
+        <w:rPr>
+          <w:lang w:val="en-US"/>
+        </w:rPr>
+        <w:t>Workflow Manager Management Port</w:t>
+      </w:r>
+      <w:r>
+        <w:rPr>
+          <w:lang w:val="en-US"/>
+        </w:rPr>
+        <w:tab/>
+        <w:t>12290</w:t>
       </w:r>
       <w:bookmarkStart w:id="0" w:name="_GoBack"/>
       <w:bookmarkEnd w:id="0"/>
     </w:p>
     <w:p>
       <w:pPr>
-        <w:rPr>
-          <w:lang w:val="en-US"/>
-        </w:rPr>
-      </w:pPr>
-    </w:p>
-    <w:p>
-      <w:pPr>
-        <w:rPr>
-          <w:lang w:val="en-US"/>
-        </w:rPr>
-      </w:pPr>
-      <w:r>
-        <w:rPr>
-          <w:lang w:val="en-US"/>
-        </w:rPr>
-        <w:t>Workflow and Workflow Manager 1.0</w:t>
+        <w:spacing w:after="0"/>
+        <w:rPr>
+          <w:lang w:val="en-US"/>
+        </w:rPr>
+      </w:pPr>
+      <w:r>
+        <w:rPr>
+          <w:lang w:val="en-US"/>
+        </w:rPr>
+        <w:t>HTTP Port</w:t>
+      </w:r>
+      <w:r>
+        <w:rPr>
+          <w:lang w:val="en-US"/>
+        </w:rPr>
+        <w:tab/>
+        <w:t>Disabled</w:t>
+      </w:r>
+    </w:p>
+    <w:p>
+      <w:pPr>
+        <w:spacing w:after="0"/>
+        <w:rPr>
+          <w:lang w:val="en-US"/>
+        </w:rPr>
+      </w:pPr>
+      <w:r>
+        <w:rPr>
+          <w:lang w:val="en-US"/>
+        </w:rPr>
+        <w:t>Enable firewall rules on this computer</w:t>
+      </w:r>
+      <w:r>
+        <w:rPr>
+          <w:lang w:val="en-US"/>
+        </w:rPr>
+        <w:tab/>
+        <w:t>True</w:t>
+      </w:r>
+    </w:p>
+    <w:p>
+      <w:pPr>
+        <w:spacing w:after="0"/>
+        <w:rPr>
+          <w:lang w:val="en-US"/>
+        </w:rPr>
+      </w:pPr>
+      <w:r>
+        <w:rPr>
+          <w:lang w:val="en-US"/>
+        </w:rPr>
+        <w:t>Administrators Group</w:t>
+      </w:r>
+      <w:r>
+        <w:rPr>
+          <w:lang w:val="en-US"/>
+        </w:rPr>
+        <w:tab/>
+        <w:t>BUILTIN\Administrators</w:t>
+      </w:r>
+    </w:p>
+    <w:p>
+      <w:pPr>
+        <w:spacing w:after="0"/>
+        <w:rPr>
+          <w:lang w:val="en-US"/>
+        </w:rPr>
+      </w:pPr>
+      <w:r>
+        <w:rPr>
+          <w:lang w:val="en-US"/>
+        </w:rPr>
+        <w:t>Configuration for Service Bus</w:t>
+      </w:r>
+    </w:p>
+    <w:p>
+      <w:pPr>
+        <w:spacing w:after="0"/>
+        <w:rPr>
+          <w:lang w:val="en-US"/>
+        </w:rPr>
+      </w:pPr>
+      <w:r>
+        <w:rPr>
+          <w:lang w:val="en-US"/>
+        </w:rPr>
+        <w:t>Management Database SQL Instance</w:t>
+      </w:r>
+      <w:r>
+        <w:rPr>
+          <w:lang w:val="en-US"/>
+        </w:rPr>
+        <w:tab/>
+      </w:r>
+      <w:proofErr w:type="spellStart"/>
+      <w:r>
+        <w:rPr>
+          <w:lang w:val="en-US"/>
+        </w:rPr>
+        <w:t>TruongLe</w:t>
+      </w:r>
+      <w:proofErr w:type="spellEnd"/>
+    </w:p>
+    <w:p>
+      <w:pPr>
+        <w:spacing w:after="0"/>
+        <w:rPr>
+          <w:lang w:val="en-US"/>
+        </w:rPr>
+      </w:pPr>
+      <w:r>
+        <w:rPr>
+          <w:lang w:val="en-US"/>
+        </w:rPr>
+        <w:t>Enable SSL connection with SQL Server instance</w:t>
+      </w:r>
+      <w:r>
+        <w:rPr>
+          <w:lang w:val="en-US"/>
+        </w:rPr>
+        <w:tab/>
+        <w:t>False</w:t>
+      </w:r>
+    </w:p>
+    <w:p>
+      <w:pPr>
+        <w:spacing w:after="0"/>
+        <w:rPr>
+          <w:lang w:val="en-US"/>
+        </w:rPr>
+      </w:pPr>
+      <w:r>
+        <w:rPr>
+          <w:lang w:val="en-US"/>
+        </w:rPr>
+        <w:t>Authentication</w:t>
+      </w:r>
+      <w:r>
+        <w:rPr>
+          <w:lang w:val="en-US"/>
+        </w:rPr>
+        <w:tab/>
+        <w:t>Windows Authentication</w:t>
+      </w:r>
+    </w:p>
+    <w:p>
+      <w:pPr>
+        <w:spacing w:after="0"/>
+        <w:rPr>
+          <w:lang w:val="en-US"/>
+        </w:rPr>
+      </w:pPr>
+      <w:r>
+        <w:rPr>
+          <w:lang w:val="en-US"/>
+        </w:rPr>
+        <w:t>Management Database Name</w:t>
+      </w:r>
+      <w:r>
+        <w:rPr>
+          <w:lang w:val="en-US"/>
+        </w:rPr>
+        <w:tab/>
+      </w:r>
+      <w:proofErr w:type="spellStart"/>
+      <w:r>
+        <w:rPr>
+          <w:lang w:val="en-US"/>
+        </w:rPr>
+        <w:t>SbManagementDB</w:t>
+      </w:r>
+      <w:proofErr w:type="spellEnd"/>
+    </w:p>
+    <w:p>
+      <w:pPr>
+        <w:spacing w:after="0"/>
+        <w:rPr>
+          <w:lang w:val="en-US"/>
+        </w:rPr>
+      </w:pPr>
+      <w:proofErr w:type="spellStart"/>
+      <w:r>
+        <w:rPr>
+          <w:lang w:val="en-US"/>
+        </w:rPr>
+        <w:t>RunAs</w:t>
+      </w:r>
+      <w:proofErr w:type="spellEnd"/>
+      <w:r>
+        <w:rPr>
+          <w:lang w:val="en-US"/>
+        </w:rPr>
+        <w:t xml:space="preserve"> Account</w:t>
+      </w:r>
+      <w:r>
+        <w:rPr>
+          <w:lang w:val="en-US"/>
+        </w:rPr>
+        <w:tab/>
+        <w:t>Truong</w:t>
+      </w:r>
+    </w:p>
+    <w:p>
+      <w:pPr>
+        <w:spacing w:after="0"/>
+        <w:rPr>
+          <w:lang w:val="en-US"/>
+        </w:rPr>
+      </w:pPr>
+      <w:proofErr w:type="spellStart"/>
+      <w:r>
+        <w:rPr>
+          <w:lang w:val="en-US"/>
+        </w:rPr>
+        <w:t>RunAs</w:t>
+      </w:r>
+      <w:proofErr w:type="spellEnd"/>
+      <w:r>
+        <w:rPr>
+          <w:lang w:val="en-US"/>
+        </w:rPr>
+        <w:t xml:space="preserve"> Password</w:t>
+      </w:r>
+      <w:r>
+        <w:rPr>
+          <w:lang w:val="en-US"/>
+        </w:rPr>
+        <w:tab/>
+        <w:t>***********</w:t>
+      </w:r>
+    </w:p>
+    <w:p>
+      <w:pPr>
+        <w:spacing w:after="0"/>
+        <w:rPr>
+          <w:lang w:val="en-US"/>
+        </w:rPr>
+      </w:pPr>
+      <w:r>
+        <w:rPr>
+          <w:lang w:val="en-US"/>
+        </w:rPr>
+        <w:t>Certificate Generation Key</w:t>
+      </w:r>
+      <w:r>
+        <w:rPr>
+          <w:lang w:val="en-US"/>
+        </w:rPr>
+        <w:tab/>
+        <w:t>***********</w:t>
+      </w:r>
+    </w:p>
+    <w:p>
+      <w:pPr>
+        <w:spacing w:after="0"/>
+        <w:rPr>
+          <w:lang w:val="en-US"/>
+        </w:rPr>
+      </w:pPr>
+      <w:r>
+        <w:rPr>
+          <w:lang w:val="en-US"/>
+        </w:rPr>
+        <w:t>Farm Certificate</w:t>
+      </w:r>
+      <w:r>
+        <w:rPr>
+          <w:lang w:val="en-US"/>
+        </w:rPr>
+        <w:tab/>
+        <w:t>Auto-generated</w:t>
+      </w:r>
+    </w:p>
+    <w:p>
+      <w:pPr>
+        <w:spacing w:after="0"/>
+        <w:rPr>
+          <w:lang w:val="en-US"/>
+        </w:rPr>
+      </w:pPr>
+      <w:r>
+        <w:rPr>
+          <w:lang w:val="en-US"/>
+        </w:rPr>
+        <w:t>Encryption Certificate</w:t>
+      </w:r>
+      <w:r>
+        <w:rPr>
+          <w:lang w:val="en-US"/>
+        </w:rPr>
+        <w:tab/>
+        <w:t>Auto-generated</w:t>
+      </w:r>
+    </w:p>
+    <w:p>
+      <w:pPr>
+        <w:spacing w:after="0"/>
+        <w:rPr>
+          <w:lang w:val="en-US"/>
+        </w:rPr>
+      </w:pPr>
+      <w:r>
+        <w:rPr>
+          <w:lang w:val="en-US"/>
+        </w:rPr>
+        <w:t>HTTPS Port</w:t>
+      </w:r>
+      <w:r>
+        <w:rPr>
+          <w:lang w:val="en-US"/>
+        </w:rPr>
+        <w:tab/>
+        <w:t>9355</w:t>
+      </w:r>
+    </w:p>
+    <w:p>
+      <w:pPr>
+        <w:spacing w:after="0"/>
+        <w:rPr>
+          <w:lang w:val="en-US"/>
+        </w:rPr>
+      </w:pPr>
+      <w:r>
+        <w:rPr>
+          <w:lang w:val="en-US"/>
+        </w:rPr>
+        <w:t>TCP Port</w:t>
+      </w:r>
+      <w:r>
+        <w:rPr>
+          <w:lang w:val="en-US"/>
+        </w:rPr>
+        <w:tab/>
+        <w:t>9354</w:t>
+      </w:r>
+    </w:p>
+    <w:p>
+      <w:pPr>
+        <w:spacing w:after="0"/>
+        <w:rPr>
+          <w:lang w:val="en-US"/>
+        </w:rPr>
+      </w:pPr>
+      <w:r>
+        <w:rPr>
+          <w:lang w:val="en-US"/>
+        </w:rPr>
+        <w:t>Message Broker Port</w:t>
+      </w:r>
+      <w:r>
+        <w:rPr>
+          <w:lang w:val="en-US"/>
+        </w:rPr>
+        <w:tab/>
+        <w:t>9356</w:t>
+      </w:r>
+    </w:p>
+    <w:p>
+      <w:pPr>
+        <w:spacing w:after="0"/>
+        <w:rPr>
+          <w:lang w:val="en-US"/>
+        </w:rPr>
+      </w:pPr>
+      <w:r>
+        <w:rPr>
+          <w:lang w:val="en-US"/>
+        </w:rPr>
+        <w:t>Internal Communication Port Range</w:t>
+      </w:r>
+      <w:r>
+        <w:rPr>
+          <w:lang w:val="en-US"/>
+        </w:rPr>
+        <w:tab/>
+        <w:t>9000 - 9004</w:t>
+      </w:r>
+    </w:p>
+    <w:p>
+      <w:pPr>
+        <w:spacing w:after="0"/>
+        <w:rPr>
+          <w:lang w:val="en-US"/>
+        </w:rPr>
+      </w:pPr>
+      <w:r>
+        <w:rPr>
+          <w:lang w:val="en-US"/>
+        </w:rPr>
+        <w:t>Enable firewall rules on this computer</w:t>
+      </w:r>
+      <w:r>
+        <w:rPr>
+          <w:lang w:val="en-US"/>
+        </w:rPr>
+        <w:tab/>
+        <w:t>True</w:t>
+      </w:r>
+    </w:p>
+    <w:p>
+      <w:pPr>
+        <w:spacing w:after="0"/>
+        <w:rPr>
+          <w:lang w:val="en-US"/>
+        </w:rPr>
+      </w:pPr>
+      <w:r>
+        <w:rPr>
+          <w:lang w:val="en-US"/>
+        </w:rPr>
+        <w:t>Administrators Group</w:t>
+      </w:r>
+      <w:r>
+        <w:rPr>
+          <w:lang w:val="en-US"/>
+        </w:rPr>
+        <w:tab/>
+        <w:t>BUILTIN\Administrators</w:t>
       </w:r>
     </w:p>
     <w:sectPr>

</xml_diff>